<commit_message>
Adjusted new lines feature to work in more situations and added tests for it
</commit_message>
<xml_diff>
--- a/OpenXMLTemplatesTest/ControlReplacersTests/VariableControlReplacerTests/Doc.docx
+++ b/OpenXMLTemplatesTest/ControlReplacersTests/VariableControlReplacerTests/Doc.docx
@@ -1,6 +1,6 @@
 
 <file path=word/document.xml><?xml version="1.0" encoding="utf-8"?>
-<w:document xmlns:wpc="http://schemas.microsoft.com/office/word/2010/wordprocessingCanvas" xmlns:cx="http://schemas.microsoft.com/office/drawing/2014/chartex" xmlns:cx1="http://schemas.microsoft.com/office/drawing/2015/9/8/chartex" xmlns:cx2="http://schemas.microsoft.com/office/drawing/2015/10/21/chartex" xmlns:cx3="http://schemas.microsoft.com/office/drawing/2016/5/9/chartex" xmlns:cx4="http://schemas.microsoft.com/office/drawing/2016/5/10/chartex" xmlns:cx5="http://schemas.microsoft.com/office/drawing/2016/5/11/chartex" xmlns:cx6="http://schemas.microsoft.com/office/drawing/2016/5/12/chartex" xmlns:cx7="http://schemas.microsoft.com/office/drawing/2016/5/13/chartex" xmlns:cx8="http://schemas.microsoft.com/office/drawing/2016/5/14/chartex" xmlns:mc="http://schemas.openxmlformats.org/markup-compatibility/2006" xmlns:aink="http://schemas.microsoft.com/office/drawing/2016/ink" xmlns:am3d="http://schemas.microsoft.com/office/drawing/2017/model3d" xmlns:o="urn:schemas-microsoft-com:office:office" xmlns:r="http://schemas.openxmlformats.org/officeDocument/2006/relationships" xmlns:m="http://schemas.openxmlformats.org/officeDocument/2006/math" xmlns:v="urn:schemas-microsoft-com:vml" xmlns:wp14="http://schemas.microsoft.com/office/word/2010/wordprocessingDrawing" xmlns:wp="http://schemas.openxmlformats.org/drawingml/2006/wordprocessingDrawing" xmlns:w10="urn:schemas-microsoft-com:office:word" xmlns:w="http://schemas.openxmlformats.org/wordprocessingml/2006/main" xmlns:w14="http://schemas.microsoft.com/office/word/2010/wordml" xmlns:w15="http://schemas.microsoft.com/office/word/2012/wordml" xmlns:w16cid="http://schemas.microsoft.com/office/word/2016/wordml/cid" xmlns:w16se="http://schemas.microsoft.com/office/word/2015/wordml/symex" xmlns:wpg="http://schemas.microsoft.com/office/word/2010/wordprocessingGroup" xmlns:wpi="http://schemas.microsoft.com/office/word/2010/wordprocessingInk" xmlns:wne="http://schemas.microsoft.com/office/word/2006/wordml" xmlns:wps="http://schemas.microsoft.com/office/word/2010/wordprocessingShape" mc:Ignorable="w14 w15 w16se w16cid wp14">
+<w:document xmlns:wpc="http://schemas.microsoft.com/office/word/2010/wordprocessingCanvas" xmlns:cx="http://schemas.microsoft.com/office/drawing/2014/chartex" xmlns:cx1="http://schemas.microsoft.com/office/drawing/2015/9/8/chartex" xmlns:cx2="http://schemas.microsoft.com/office/drawing/2015/10/21/chartex" xmlns:cx3="http://schemas.microsoft.com/office/drawing/2016/5/9/chartex" xmlns:cx4="http://schemas.microsoft.com/office/drawing/2016/5/10/chartex" xmlns:cx5="http://schemas.microsoft.com/office/drawing/2016/5/11/chartex" xmlns:cx6="http://schemas.microsoft.com/office/drawing/2016/5/12/chartex" xmlns:cx7="http://schemas.microsoft.com/office/drawing/2016/5/13/chartex" xmlns:cx8="http://schemas.microsoft.com/office/drawing/2016/5/14/chartex" xmlns:mc="http://schemas.openxmlformats.org/markup-compatibility/2006" xmlns:aink="http://schemas.microsoft.com/office/drawing/2016/ink" xmlns:am3d="http://schemas.microsoft.com/office/drawing/2017/model3d" xmlns:o="urn:schemas-microsoft-com:office:office" xmlns:r="http://schemas.openxmlformats.org/officeDocument/2006/relationships" xmlns:m="http://schemas.openxmlformats.org/officeDocument/2006/math" xmlns:v="urn:schemas-microsoft-com:vml" xmlns:wp14="http://schemas.microsoft.com/office/word/2010/wordprocessingDrawing" xmlns:wp="http://schemas.openxmlformats.org/drawingml/2006/wordprocessingDrawing" xmlns:w10="urn:schemas-microsoft-com:office:word" xmlns:w="http://schemas.openxmlformats.org/wordprocessingml/2006/main" xmlns:w14="http://schemas.microsoft.com/office/word/2010/wordml" xmlns:w15="http://schemas.microsoft.com/office/word/2012/wordml" xmlns:w16cex="http://schemas.microsoft.com/office/word/2018/wordml/cex" xmlns:w16cid="http://schemas.microsoft.com/office/word/2016/wordml/cid" xmlns:w16="http://schemas.microsoft.com/office/word/2018/wordml" xmlns:w16se="http://schemas.microsoft.com/office/word/2015/wordml/symex" xmlns:wpg="http://schemas.microsoft.com/office/word/2010/wordprocessingGroup" xmlns:wpi="http://schemas.microsoft.com/office/word/2010/wordprocessingInk" xmlns:wne="http://schemas.microsoft.com/office/word/2006/wordml" xmlns:wps="http://schemas.microsoft.com/office/word/2010/wordprocessingShape" mc:Ignorable="w14 w15 w16se w16cid w16 w16cex wp14">
   <w:body>
     <w:p>
       <w:r>
@@ -94,6 +94,47 @@
         </w:sdtContent>
       </w:sdt>
     </w:p>
+    <w:p>
+      <w:pPr>
+        <w:rPr>
+          <w:lang w:val="en-US"/>
+        </w:rPr>
+      </w:pPr>
+    </w:p>
+    <w:p>
+      <w:pPr>
+        <w:rPr>
+          <w:lang w:val="en-US"/>
+        </w:rPr>
+      </w:pPr>
+      <w:r>
+        <w:rPr>
+          <w:lang w:val="en-US"/>
+        </w:rPr>
+        <w:t xml:space="preserve">A paragraph: </w:t>
+      </w:r>
+      <w:sdt>
+        <w:sdtPr>
+          <w:rPr>
+            <w:lang w:val="en-US"/>
+          </w:rPr>
+          <w:tag w:val="variable_paragraph"/>
+          <w:id w:val="-568804307"/>
+          <w:placeholder>
+            <w:docPart w:val="DefaultPlaceholder_-1854013440"/>
+          </w:placeholder>
+          <w:showingPlcHdr/>
+        </w:sdtPr>
+        <w:sdtContent>
+          <w:r>
+            <w:rPr>
+              <w:rStyle w:val="PlaceholderText"/>
+            </w:rPr>
+            <w:t>Click or tap here to enter text.</w:t>
+          </w:r>
+        </w:sdtContent>
+      </w:sdt>
+    </w:p>
     <w:sectPr>
       <w:pgSz w:w="11906" w:h="16838"/>
       <w:pgMar w:top="1440" w:right="1440" w:bottom="1440" w:left="1440" w:header="708" w:footer="708" w:gutter="0"/>
@@ -105,7 +146,7 @@
 </file>
 
 <file path=word/styles.xml><?xml version="1.0" encoding="utf-8"?>
-<w:styles xmlns:mc="http://schemas.openxmlformats.org/markup-compatibility/2006" xmlns:r="http://schemas.openxmlformats.org/officeDocument/2006/relationships" xmlns:w="http://schemas.openxmlformats.org/wordprocessingml/2006/main" xmlns:w14="http://schemas.microsoft.com/office/word/2010/wordml" xmlns:w15="http://schemas.microsoft.com/office/word/2012/wordml" xmlns:w16cid="http://schemas.microsoft.com/office/word/2016/wordml/cid" xmlns:w16se="http://schemas.microsoft.com/office/word/2015/wordml/symex" mc:Ignorable="w14 w15 w16se w16cid">
+<w:styles xmlns:mc="http://schemas.openxmlformats.org/markup-compatibility/2006" xmlns:r="http://schemas.openxmlformats.org/officeDocument/2006/relationships" xmlns:w="http://schemas.openxmlformats.org/wordprocessingml/2006/main" xmlns:w14="http://schemas.microsoft.com/office/word/2010/wordml" xmlns:w15="http://schemas.microsoft.com/office/word/2012/wordml" xmlns:w16cex="http://schemas.microsoft.com/office/word/2018/wordml/cex" xmlns:w16cid="http://schemas.microsoft.com/office/word/2016/wordml/cid" xmlns:w16="http://schemas.microsoft.com/office/word/2018/wordml" xmlns:w16se="http://schemas.microsoft.com/office/word/2015/wordml/symex" mc:Ignorable="w14 w15 w16se w16cid w16 w16cex">
   <w:docDefaults>
     <w:rPrDefault>
       <w:rPr>
@@ -544,7 +585,7 @@
 </file>
 
 <file path=word/glossary/document.xml><?xml version="1.0" encoding="utf-8"?>
-<w:glossaryDocument xmlns:wpc="http://schemas.microsoft.com/office/word/2010/wordprocessingCanvas" xmlns:cx="http://schemas.microsoft.com/office/drawing/2014/chartex" xmlns:cx1="http://schemas.microsoft.com/office/drawing/2015/9/8/chartex" xmlns:cx2="http://schemas.microsoft.com/office/drawing/2015/10/21/chartex" xmlns:cx3="http://schemas.microsoft.com/office/drawing/2016/5/9/chartex" xmlns:cx4="http://schemas.microsoft.com/office/drawing/2016/5/10/chartex" xmlns:cx5="http://schemas.microsoft.com/office/drawing/2016/5/11/chartex" xmlns:cx6="http://schemas.microsoft.com/office/drawing/2016/5/12/chartex" xmlns:cx7="http://schemas.microsoft.com/office/drawing/2016/5/13/chartex" xmlns:cx8="http://schemas.microsoft.com/office/drawing/2016/5/14/chartex" xmlns:mc="http://schemas.openxmlformats.org/markup-compatibility/2006" xmlns:aink="http://schemas.microsoft.com/office/drawing/2016/ink" xmlns:am3d="http://schemas.microsoft.com/office/drawing/2017/model3d" xmlns:o="urn:schemas-microsoft-com:office:office" xmlns:r="http://schemas.openxmlformats.org/officeDocument/2006/relationships" xmlns:m="http://schemas.openxmlformats.org/officeDocument/2006/math" xmlns:v="urn:schemas-microsoft-com:vml" xmlns:wp14="http://schemas.microsoft.com/office/word/2010/wordprocessingDrawing" xmlns:wp="http://schemas.openxmlformats.org/drawingml/2006/wordprocessingDrawing" xmlns:w10="urn:schemas-microsoft-com:office:word" xmlns:w="http://schemas.openxmlformats.org/wordprocessingml/2006/main" xmlns:w14="http://schemas.microsoft.com/office/word/2010/wordml" xmlns:w15="http://schemas.microsoft.com/office/word/2012/wordml" xmlns:w16cid="http://schemas.microsoft.com/office/word/2016/wordml/cid" xmlns:w16se="http://schemas.microsoft.com/office/word/2015/wordml/symex" xmlns:wpg="http://schemas.microsoft.com/office/word/2010/wordprocessingGroup" xmlns:wpi="http://schemas.microsoft.com/office/word/2010/wordprocessingInk" xmlns:wne="http://schemas.microsoft.com/office/word/2006/wordml" xmlns:wps="http://schemas.microsoft.com/office/word/2010/wordprocessingShape" mc:Ignorable="w14 w15 w16se w16cid wp14">
+<w:glossaryDocument xmlns:wpc="http://schemas.microsoft.com/office/word/2010/wordprocessingCanvas" xmlns:cx="http://schemas.microsoft.com/office/drawing/2014/chartex" xmlns:cx1="http://schemas.microsoft.com/office/drawing/2015/9/8/chartex" xmlns:cx2="http://schemas.microsoft.com/office/drawing/2015/10/21/chartex" xmlns:cx3="http://schemas.microsoft.com/office/drawing/2016/5/9/chartex" xmlns:cx4="http://schemas.microsoft.com/office/drawing/2016/5/10/chartex" xmlns:cx5="http://schemas.microsoft.com/office/drawing/2016/5/11/chartex" xmlns:cx6="http://schemas.microsoft.com/office/drawing/2016/5/12/chartex" xmlns:cx7="http://schemas.microsoft.com/office/drawing/2016/5/13/chartex" xmlns:cx8="http://schemas.microsoft.com/office/drawing/2016/5/14/chartex" xmlns:mc="http://schemas.openxmlformats.org/markup-compatibility/2006" xmlns:aink="http://schemas.microsoft.com/office/drawing/2016/ink" xmlns:am3d="http://schemas.microsoft.com/office/drawing/2017/model3d" xmlns:o="urn:schemas-microsoft-com:office:office" xmlns:r="http://schemas.openxmlformats.org/officeDocument/2006/relationships" xmlns:m="http://schemas.openxmlformats.org/officeDocument/2006/math" xmlns:v="urn:schemas-microsoft-com:vml" xmlns:wp14="http://schemas.microsoft.com/office/word/2010/wordprocessingDrawing" xmlns:wp="http://schemas.openxmlformats.org/drawingml/2006/wordprocessingDrawing" xmlns:w10="urn:schemas-microsoft-com:office:word" xmlns:w="http://schemas.openxmlformats.org/wordprocessingml/2006/main" xmlns:w14="http://schemas.microsoft.com/office/word/2010/wordml" xmlns:w15="http://schemas.microsoft.com/office/word/2012/wordml" xmlns:w16cex="http://schemas.microsoft.com/office/word/2018/wordml/cex" xmlns:w16cid="http://schemas.microsoft.com/office/word/2016/wordml/cid" xmlns:w16="http://schemas.microsoft.com/office/word/2018/wordml" xmlns:w16se="http://schemas.microsoft.com/office/word/2015/wordml/symex" xmlns:wpg="http://schemas.microsoft.com/office/word/2010/wordprocessingGroup" xmlns:wpi="http://schemas.microsoft.com/office/word/2010/wordprocessingInk" xmlns:wne="http://schemas.microsoft.com/office/word/2006/wordml" xmlns:wps="http://schemas.microsoft.com/office/word/2010/wordprocessingShape" mc:Ignorable="w14 w15 w16se w16cid w16 w16cex wp14">
   <w:docParts>
     <w:docPart>
       <w:docPartPr>
@@ -577,7 +618,7 @@
 </file>
 
 <file path=word/glossary/fontTable.xml><?xml version="1.0" encoding="utf-8"?>
-<w:fonts xmlns:mc="http://schemas.openxmlformats.org/markup-compatibility/2006" xmlns:r="http://schemas.openxmlformats.org/officeDocument/2006/relationships" xmlns:w="http://schemas.openxmlformats.org/wordprocessingml/2006/main" xmlns:w14="http://schemas.microsoft.com/office/word/2010/wordml" xmlns:w15="http://schemas.microsoft.com/office/word/2012/wordml" xmlns:w16cid="http://schemas.microsoft.com/office/word/2016/wordml/cid" xmlns:w16se="http://schemas.microsoft.com/office/word/2015/wordml/symex" mc:Ignorable="w14 w15 w16se w16cid">
+<w:fonts xmlns:mc="http://schemas.openxmlformats.org/markup-compatibility/2006" xmlns:r="http://schemas.openxmlformats.org/officeDocument/2006/relationships" xmlns:w="http://schemas.openxmlformats.org/wordprocessingml/2006/main" xmlns:w14="http://schemas.microsoft.com/office/word/2010/wordml" xmlns:w15="http://schemas.microsoft.com/office/word/2012/wordml" xmlns:w16cex="http://schemas.microsoft.com/office/word/2018/wordml/cex" xmlns:w16cid="http://schemas.microsoft.com/office/word/2016/wordml/cid" xmlns:w16="http://schemas.microsoft.com/office/word/2018/wordml" xmlns:w16se="http://schemas.microsoft.com/office/word/2015/wordml/symex" mc:Ignorable="w14 w15 w16se w16cid w16 w16cex">
   <w:font w:name="Calibri">
     <w:panose1 w:val="020F0502020204030204"/>
     <w:charset w:val="00"/>
@@ -603,7 +644,7 @@
 </file>
 
 <file path=word/glossary/settings.xml><?xml version="1.0" encoding="utf-8"?>
-<w:settings xmlns:mc="http://schemas.openxmlformats.org/markup-compatibility/2006" xmlns:o="urn:schemas-microsoft-com:office:office" xmlns:r="http://schemas.openxmlformats.org/officeDocument/2006/relationships" xmlns:m="http://schemas.openxmlformats.org/officeDocument/2006/math" xmlns:v="urn:schemas-microsoft-com:vml" xmlns:w10="urn:schemas-microsoft-com:office:word" xmlns:w="http://schemas.openxmlformats.org/wordprocessingml/2006/main" xmlns:w14="http://schemas.microsoft.com/office/word/2010/wordml" xmlns:w15="http://schemas.microsoft.com/office/word/2012/wordml" xmlns:w16cid="http://schemas.microsoft.com/office/word/2016/wordml/cid" xmlns:w16se="http://schemas.microsoft.com/office/word/2015/wordml/symex" xmlns:sl="http://schemas.openxmlformats.org/schemaLibrary/2006/main" mc:Ignorable="w14 w15 w16se w16cid">
+<w:settings xmlns:mc="http://schemas.openxmlformats.org/markup-compatibility/2006" xmlns:o="urn:schemas-microsoft-com:office:office" xmlns:r="http://schemas.openxmlformats.org/officeDocument/2006/relationships" xmlns:m="http://schemas.openxmlformats.org/officeDocument/2006/math" xmlns:v="urn:schemas-microsoft-com:vml" xmlns:w10="urn:schemas-microsoft-com:office:word" xmlns:w="http://schemas.openxmlformats.org/wordprocessingml/2006/main" xmlns:w14="http://schemas.microsoft.com/office/word/2010/wordml" xmlns:w15="http://schemas.microsoft.com/office/word/2012/wordml" xmlns:w16cex="http://schemas.microsoft.com/office/word/2018/wordml/cex" xmlns:w16cid="http://schemas.microsoft.com/office/word/2016/wordml/cid" xmlns:w16="http://schemas.microsoft.com/office/word/2018/wordml" xmlns:w16se="http://schemas.microsoft.com/office/word/2015/wordml/symex" xmlns:sl="http://schemas.openxmlformats.org/schemaLibrary/2006/main" mc:Ignorable="w14 w15 w16se w16cid w16 w16cex">
   <w:view w:val="normal"/>
   <w:defaultTabStop w:val="708"/>
   <w:hyphenationZone w:val="425"/>
@@ -628,6 +669,7 @@
     <w:rsid w:val="0082056D"/>
     <w:rsid w:val="00823591"/>
     <w:rsid w:val="00924A1C"/>
+    <w:rsid w:val="00A56C6D"/>
     <w:rsid w:val="00CB211B"/>
     <w:rsid w:val="00D654F1"/>
   </w:rsids>
@@ -653,7 +695,7 @@
 </file>
 
 <file path=word/glossary/styles.xml><?xml version="1.0" encoding="utf-8"?>
-<w:styles xmlns:mc="http://schemas.openxmlformats.org/markup-compatibility/2006" xmlns:r="http://schemas.openxmlformats.org/officeDocument/2006/relationships" xmlns:w="http://schemas.openxmlformats.org/wordprocessingml/2006/main" xmlns:w14="http://schemas.microsoft.com/office/word/2010/wordml" xmlns:w15="http://schemas.microsoft.com/office/word/2012/wordml" xmlns:w16cid="http://schemas.microsoft.com/office/word/2016/wordml/cid" xmlns:w16se="http://schemas.microsoft.com/office/word/2015/wordml/symex" mc:Ignorable="w14 w15 w16se w16cid">
+<w:styles xmlns:mc="http://schemas.openxmlformats.org/markup-compatibility/2006" xmlns:r="http://schemas.openxmlformats.org/officeDocument/2006/relationships" xmlns:w="http://schemas.openxmlformats.org/wordprocessingml/2006/main" xmlns:w14="http://schemas.microsoft.com/office/word/2010/wordml" xmlns:w15="http://schemas.microsoft.com/office/word/2012/wordml" xmlns:w16cex="http://schemas.microsoft.com/office/word/2018/wordml/cex" xmlns:w16cid="http://schemas.microsoft.com/office/word/2016/wordml/cid" xmlns:w16="http://schemas.microsoft.com/office/word/2018/wordml" xmlns:w16se="http://schemas.microsoft.com/office/word/2015/wordml/symex" mc:Ignorable="w14 w15 w16se w16cid w16 w16cex">
   <w:docDefaults>
     <w:rPrDefault>
       <w:rPr>
@@ -1096,7 +1138,7 @@
 </file>
 
 <file path=word/glossary/webSettings.xml><?xml version="1.0" encoding="utf-8"?>
-<w:webSettings xmlns:mc="http://schemas.openxmlformats.org/markup-compatibility/2006" xmlns:r="http://schemas.openxmlformats.org/officeDocument/2006/relationships" xmlns:w="http://schemas.openxmlformats.org/wordprocessingml/2006/main" xmlns:w14="http://schemas.microsoft.com/office/word/2010/wordml" xmlns:w15="http://schemas.microsoft.com/office/word/2012/wordml" xmlns:w16cid="http://schemas.microsoft.com/office/word/2016/wordml/cid" xmlns:w16se="http://schemas.microsoft.com/office/word/2015/wordml/symex" mc:Ignorable="w14 w15 w16se w16cid">
+<w:webSettings xmlns:mc="http://schemas.openxmlformats.org/markup-compatibility/2006" xmlns:r="http://schemas.openxmlformats.org/officeDocument/2006/relationships" xmlns:w="http://schemas.openxmlformats.org/wordprocessingml/2006/main" xmlns:w14="http://schemas.microsoft.com/office/word/2010/wordml" xmlns:w15="http://schemas.microsoft.com/office/word/2012/wordml" xmlns:w16cex="http://schemas.microsoft.com/office/word/2018/wordml/cex" xmlns:w16cid="http://schemas.microsoft.com/office/word/2016/wordml/cid" xmlns:w16="http://schemas.microsoft.com/office/word/2018/wordml" xmlns:w16se="http://schemas.microsoft.com/office/word/2015/wordml/symex" mc:Ignorable="w14 w15 w16se w16cid w16 w16cex">
   <w:optimizeForBrowser/>
   <w:allowPNG/>
 </w:webSettings>

</xml_diff>

<commit_message>
Adds image replacement to document templating
</commit_message>
<xml_diff>
--- a/OpenXMLTemplatesTest/ControlReplacersTests/VariableControlReplacerTests/Doc.docx
+++ b/OpenXMLTemplatesTest/ControlReplacersTests/VariableControlReplacerTests/Doc.docx
@@ -1,6 +1,6 @@
 
 <file path=word/document.xml><?xml version="1.0" encoding="utf-8"?>
-<w:document xmlns:wpc="http://schemas.microsoft.com/office/word/2010/wordprocessingCanvas" xmlns:cx="http://schemas.microsoft.com/office/drawing/2014/chartex" xmlns:cx1="http://schemas.microsoft.com/office/drawing/2015/9/8/chartex" xmlns:cx2="http://schemas.microsoft.com/office/drawing/2015/10/21/chartex" xmlns:cx3="http://schemas.microsoft.com/office/drawing/2016/5/9/chartex" xmlns:cx4="http://schemas.microsoft.com/office/drawing/2016/5/10/chartex" xmlns:cx5="http://schemas.microsoft.com/office/drawing/2016/5/11/chartex" xmlns:cx6="http://schemas.microsoft.com/office/drawing/2016/5/12/chartex" xmlns:cx7="http://schemas.microsoft.com/office/drawing/2016/5/13/chartex" xmlns:cx8="http://schemas.microsoft.com/office/drawing/2016/5/14/chartex" xmlns:mc="http://schemas.openxmlformats.org/markup-compatibility/2006" xmlns:aink="http://schemas.microsoft.com/office/drawing/2016/ink" xmlns:am3d="http://schemas.microsoft.com/office/drawing/2017/model3d" xmlns:o="urn:schemas-microsoft-com:office:office" xmlns:r="http://schemas.openxmlformats.org/officeDocument/2006/relationships" xmlns:m="http://schemas.openxmlformats.org/officeDocument/2006/math" xmlns:v="urn:schemas-microsoft-com:vml" xmlns:wp14="http://schemas.microsoft.com/office/word/2010/wordprocessingDrawing" xmlns:wp="http://schemas.openxmlformats.org/drawingml/2006/wordprocessingDrawing" xmlns:w10="urn:schemas-microsoft-com:office:word" xmlns:w="http://schemas.openxmlformats.org/wordprocessingml/2006/main" xmlns:w14="http://schemas.microsoft.com/office/word/2010/wordml" xmlns:w15="http://schemas.microsoft.com/office/word/2012/wordml" xmlns:w16cex="http://schemas.microsoft.com/office/word/2018/wordml/cex" xmlns:w16cid="http://schemas.microsoft.com/office/word/2016/wordml/cid" xmlns:w16="http://schemas.microsoft.com/office/word/2018/wordml" xmlns:w16se="http://schemas.microsoft.com/office/word/2015/wordml/symex" xmlns:wpg="http://schemas.microsoft.com/office/word/2010/wordprocessingGroup" xmlns:wpi="http://schemas.microsoft.com/office/word/2010/wordprocessingInk" xmlns:wne="http://schemas.microsoft.com/office/word/2006/wordml" xmlns:wps="http://schemas.microsoft.com/office/word/2010/wordprocessingShape" mc:Ignorable="w14 w15 w16se w16cid w16 w16cex wp14">
+<w:document xmlns:wpc="http://schemas.microsoft.com/office/word/2010/wordprocessingCanvas" xmlns:mc="http://schemas.openxmlformats.org/markup-compatibility/2006" xmlns:o="urn:schemas-microsoft-com:office:office" xmlns:r="http://schemas.openxmlformats.org/officeDocument/2006/relationships" xmlns:m="http://schemas.openxmlformats.org/officeDocument/2006/math" xmlns:v="urn:schemas-microsoft-com:vml" xmlns:wp14="http://schemas.microsoft.com/office/word/2010/wordprocessingDrawing" xmlns:wp="http://schemas.openxmlformats.org/drawingml/2006/wordprocessingDrawing" xmlns:w10="urn:schemas-microsoft-com:office:word" xmlns:w="http://schemas.openxmlformats.org/wordprocessingml/2006/main" xmlns:w14="http://schemas.microsoft.com/office/word/2010/wordml" xmlns:w15="http://schemas.microsoft.com/office/word/2012/wordml" xmlns:wpg="http://schemas.microsoft.com/office/word/2010/wordprocessingGroup" xmlns:wpi="http://schemas.microsoft.com/office/word/2010/wordprocessingInk" xmlns:wne="http://schemas.microsoft.com/office/word/2006/wordml" xmlns:wps="http://schemas.microsoft.com/office/word/2010/wordprocessingShape" mc:Ignorable="w14 w15 wp14">
   <w:body>
     <w:p>
       <w:r>
@@ -60,7 +60,14 @@
             <w:rPr>
               <w:rStyle w:val="PlaceholderText"/>
             </w:rPr>
-            <w:t>Click or tap here to enter text.</w:t>
+            <w:t xml:space="preserve">Click or tap here to enter </w:t>
+          </w:r>
+          <w:proofErr w:type="gramStart"/>
+          <w:r>
+            <w:rPr>
+              <w:rStyle w:val="PlaceholderText"/>
+            </w:rPr>
+            <w:t>text.</w:t>
           </w:r>
         </w:sdtContent>
       </w:sdt>
@@ -68,7 +75,14 @@
         <w:rPr>
           <w:lang w:val="en-US"/>
         </w:rPr>
-        <w:t xml:space="preserve">, No: </w:t>
+        <w:t>,</w:t>
+      </w:r>
+      <w:proofErr w:type="gramEnd"/>
+      <w:r>
+        <w:rPr>
+          <w:lang w:val="en-US"/>
+        </w:rPr>
+        <w:t xml:space="preserve"> No: </w:t>
       </w:r>
       <w:sdt>
         <w:sdtPr>
@@ -126,7 +140,14 @@
             <w:rPr>
               <w:rStyle w:val="PlaceholderText"/>
             </w:rPr>
-            <w:t>Click or tap here to enter text.</w:t>
+            <w:t xml:space="preserve">Click or tap here to enter </w:t>
+          </w:r>
+          <w:proofErr w:type="gramStart"/>
+          <w:r>
+            <w:rPr>
+              <w:rStyle w:val="PlaceholderText"/>
+            </w:rPr>
+            <w:t>text.</w:t>
           </w:r>
         </w:sdtContent>
       </w:sdt>
@@ -134,7 +155,14 @@
         <w:rPr>
           <w:lang w:val="en-US"/>
         </w:rPr>
-        <w:t xml:space="preserve">, Province: </w:t>
+        <w:t>,</w:t>
+      </w:r>
+      <w:proofErr w:type="gramEnd"/>
+      <w:r>
+        <w:rPr>
+          <w:lang w:val="en-US"/>
+        </w:rPr>
+        <w:t xml:space="preserve"> Province: </w:t>
       </w:r>
       <w:sdt>
         <w:sdtPr>
@@ -248,7 +276,14 @@
                 <w:rPr>
                   <w:rStyle w:val="PlaceholderText"/>
                 </w:rPr>
-                <w:t>Click or tap here to enter text.</w:t>
+                <w:t xml:space="preserve">Click or tap here to enter </w:t>
+              </w:r>
+              <w:proofErr w:type="gramStart"/>
+              <w:r>
+                <w:rPr>
+                  <w:rStyle w:val="PlaceholderText"/>
+                </w:rPr>
+                <w:t>text.</w:t>
               </w:r>
             </w:sdtContent>
           </w:sdt>
@@ -256,7 +291,14 @@
             <w:rPr>
               <w:lang w:val="en-US"/>
             </w:rPr>
-            <w:t xml:space="preserve">, street: </w:t>
+            <w:t>,</w:t>
+          </w:r>
+          <w:proofErr w:type="gramEnd"/>
+          <w:r>
+            <w:rPr>
+              <w:lang w:val="en-US"/>
+            </w:rPr>
+            <w:t xml:space="preserve"> street: </w:t>
           </w:r>
           <w:sdt>
             <w:sdtPr>
@@ -360,6 +402,74 @@
         </w:p>
       </w:sdtContent>
     </w:sdt>
+    <w:p/>
+    <w:sdt>
+      <w:sdtPr>
+        <w:alias w:val="Image Content Control"/>
+        <w:tag w:val="variable_picture1"/>
+        <w:id w:val="-206116249"/>
+        <w:showingPlcHdr/>
+        <w:picture/>
+      </w:sdtPr>
+      <w:sdtContent>
+        <w:p>
+          <w:r>
+            <w:rPr>
+              <w:noProof/>
+              <w:lang w:val="en-US"/>
+            </w:rPr>
+            <w:drawing>
+              <wp:inline distT="0" distB="0" distL="0" distR="0" wp14:anchorId="1FE16CCD" wp14:editId="4E98EA05">
+                <wp:extent cx="1905000" cy="1905000"/>
+                <wp:effectExtent l="0" t="0" r="0" b="0"/>
+                <wp:docPr id="1" name="Picture 1"/>
+                <wp:cNvGraphicFramePr>
+                  <a:graphicFrameLocks xmlns:a="http://schemas.openxmlformats.org/drawingml/2006/main" noChangeAspect="1"/>
+                </wp:cNvGraphicFramePr>
+                <a:graphic xmlns:a="http://schemas.openxmlformats.org/drawingml/2006/main">
+                  <a:graphicData uri="http://schemas.openxmlformats.org/drawingml/2006/picture">
+                    <pic:pic xmlns:pic="http://schemas.openxmlformats.org/drawingml/2006/picture">
+                      <pic:nvPicPr>
+                        <pic:cNvPr id="0" name="Picture 1"/>
+                        <pic:cNvPicPr>
+                          <a:picLocks noChangeAspect="1" noChangeArrowheads="1"/>
+                        </pic:cNvPicPr>
+                      </pic:nvPicPr>
+                      <pic:blipFill>
+                        <a:blip r:embed="rId4">
+                          <a:extLst>
+                            <a:ext uri="{28A0092B-C50C-407E-A947-70E740481C1C}">
+                              <a14:useLocalDpi xmlns:a14="http://schemas.microsoft.com/office/drawing/2010/main" val="0"/>
+                            </a:ext>
+                          </a:extLst>
+                        </a:blip>
+                        <a:srcRect/>
+                        <a:stretch>
+                          <a:fillRect/>
+                        </a:stretch>
+                      </pic:blipFill>
+                      <pic:spPr bwMode="auto">
+                        <a:xfrm>
+                          <a:off x="0" y="0"/>
+                          <a:ext cx="1905000" cy="1905000"/>
+                        </a:xfrm>
+                        <a:prstGeom prst="rect">
+                          <a:avLst/>
+                        </a:prstGeom>
+                        <a:noFill/>
+                        <a:ln>
+                          <a:noFill/>
+                        </a:ln>
+                      </pic:spPr>
+                    </pic:pic>
+                  </a:graphicData>
+                </a:graphic>
+              </wp:inline>
+            </w:drawing>
+          </w:r>
+        </w:p>
+      </w:sdtContent>
+    </w:sdt>
     <w:sectPr>
       <w:pgSz w:w="11906" w:h="16838"/>
       <w:pgMar w:top="1440" w:right="1440" w:bottom="1440" w:left="1440" w:header="708" w:footer="708" w:gutter="0"/>
@@ -371,7 +481,7 @@
 </file>
 
 <file path=word/styles.xml><?xml version="1.0" encoding="utf-8"?>
-<w:styles xmlns:mc="http://schemas.openxmlformats.org/markup-compatibility/2006" xmlns:r="http://schemas.openxmlformats.org/officeDocument/2006/relationships" xmlns:w="http://schemas.openxmlformats.org/wordprocessingml/2006/main" xmlns:w14="http://schemas.microsoft.com/office/word/2010/wordml" xmlns:w15="http://schemas.microsoft.com/office/word/2012/wordml" xmlns:w16cex="http://schemas.microsoft.com/office/word/2018/wordml/cex" xmlns:w16cid="http://schemas.microsoft.com/office/word/2016/wordml/cid" xmlns:w16="http://schemas.microsoft.com/office/word/2018/wordml" xmlns:w16se="http://schemas.microsoft.com/office/word/2015/wordml/symex" mc:Ignorable="w14 w15 w16se w16cid w16 w16cex">
+<w:styles xmlns:mc="http://schemas.openxmlformats.org/markup-compatibility/2006" xmlns:r="http://schemas.openxmlformats.org/officeDocument/2006/relationships" xmlns:w="http://schemas.openxmlformats.org/wordprocessingml/2006/main" xmlns:w14="http://schemas.microsoft.com/office/word/2010/wordml" xmlns:w15="http://schemas.microsoft.com/office/word/2012/wordml" mc:Ignorable="w14 w15">
   <w:docDefaults>
     <w:rPrDefault>
       <w:rPr>
@@ -387,7 +497,7 @@
       </w:pPr>
     </w:pPrDefault>
   </w:docDefaults>
-  <w:latentStyles w:defLockedState="0" w:defUIPriority="99" w:defSemiHidden="0" w:defUnhideWhenUsed="0" w:defQFormat="0" w:count="376">
+  <w:latentStyles w:defLockedState="0" w:defUIPriority="99" w:defSemiHidden="0" w:defUnhideWhenUsed="0" w:defQFormat="0" w:count="371">
     <w:lsdException w:name="Normal" w:uiPriority="0" w:qFormat="1"/>
     <w:lsdException w:name="heading 1" w:uiPriority="9" w:qFormat="1"/>
     <w:lsdException w:name="heading 2" w:semiHidden="1" w:uiPriority="9" w:unhideWhenUsed="1" w:qFormat="1"/>
@@ -759,11 +869,6 @@
     <w:lsdException w:name="List Table 5 Dark Accent 6" w:uiPriority="50"/>
     <w:lsdException w:name="List Table 6 Colorful Accent 6" w:uiPriority="51"/>
     <w:lsdException w:name="List Table 7 Colorful Accent 6" w:uiPriority="52"/>
-    <w:lsdException w:name="Mention" w:semiHidden="1" w:unhideWhenUsed="1"/>
-    <w:lsdException w:name="Smart Hyperlink" w:semiHidden="1" w:unhideWhenUsed="1"/>
-    <w:lsdException w:name="Hashtag" w:semiHidden="1" w:unhideWhenUsed="1"/>
-    <w:lsdException w:name="Unresolved Mention" w:semiHidden="1" w:unhideWhenUsed="1"/>
-    <w:lsdException w:name="Smart Link" w:semiHidden="1" w:unhideWhenUsed="1"/>
   </w:latentStyles>
   <w:style w:type="paragraph" w:default="1" w:styleId="Normal">
     <w:name w:val="Normal"/>
@@ -810,7 +915,7 @@
 </file>
 
 <file path=word/glossary/document.xml><?xml version="1.0" encoding="utf-8"?>
-<w:glossaryDocument xmlns:wpc="http://schemas.microsoft.com/office/word/2010/wordprocessingCanvas" xmlns:cx="http://schemas.microsoft.com/office/drawing/2014/chartex" xmlns:cx1="http://schemas.microsoft.com/office/drawing/2015/9/8/chartex" xmlns:cx2="http://schemas.microsoft.com/office/drawing/2015/10/21/chartex" xmlns:cx3="http://schemas.microsoft.com/office/drawing/2016/5/9/chartex" xmlns:cx4="http://schemas.microsoft.com/office/drawing/2016/5/10/chartex" xmlns:cx5="http://schemas.microsoft.com/office/drawing/2016/5/11/chartex" xmlns:cx6="http://schemas.microsoft.com/office/drawing/2016/5/12/chartex" xmlns:cx7="http://schemas.microsoft.com/office/drawing/2016/5/13/chartex" xmlns:cx8="http://schemas.microsoft.com/office/drawing/2016/5/14/chartex" xmlns:mc="http://schemas.openxmlformats.org/markup-compatibility/2006" xmlns:aink="http://schemas.microsoft.com/office/drawing/2016/ink" xmlns:am3d="http://schemas.microsoft.com/office/drawing/2017/model3d" xmlns:o="urn:schemas-microsoft-com:office:office" xmlns:r="http://schemas.openxmlformats.org/officeDocument/2006/relationships" xmlns:m="http://schemas.openxmlformats.org/officeDocument/2006/math" xmlns:v="urn:schemas-microsoft-com:vml" xmlns:wp14="http://schemas.microsoft.com/office/word/2010/wordprocessingDrawing" xmlns:wp="http://schemas.openxmlformats.org/drawingml/2006/wordprocessingDrawing" xmlns:w10="urn:schemas-microsoft-com:office:word" xmlns:w="http://schemas.openxmlformats.org/wordprocessingml/2006/main" xmlns:w14="http://schemas.microsoft.com/office/word/2010/wordml" xmlns:w15="http://schemas.microsoft.com/office/word/2012/wordml" xmlns:w16cex="http://schemas.microsoft.com/office/word/2018/wordml/cex" xmlns:w16cid="http://schemas.microsoft.com/office/word/2016/wordml/cid" xmlns:w16="http://schemas.microsoft.com/office/word/2018/wordml" xmlns:w16se="http://schemas.microsoft.com/office/word/2015/wordml/symex" xmlns:wpg="http://schemas.microsoft.com/office/word/2010/wordprocessingGroup" xmlns:wpi="http://schemas.microsoft.com/office/word/2010/wordprocessingInk" xmlns:wne="http://schemas.microsoft.com/office/word/2006/wordml" xmlns:wps="http://schemas.microsoft.com/office/word/2010/wordprocessingShape" mc:Ignorable="w14 w15 w16se w16cid w16 w16cex wp14">
+<w:glossaryDocument xmlns:wpc="http://schemas.microsoft.com/office/word/2010/wordprocessingCanvas" xmlns:mc="http://schemas.openxmlformats.org/markup-compatibility/2006" xmlns:o="urn:schemas-microsoft-com:office:office" xmlns:r="http://schemas.openxmlformats.org/officeDocument/2006/relationships" xmlns:m="http://schemas.openxmlformats.org/officeDocument/2006/math" xmlns:v="urn:schemas-microsoft-com:vml" xmlns:wp14="http://schemas.microsoft.com/office/word/2010/wordprocessingDrawing" xmlns:wp="http://schemas.openxmlformats.org/drawingml/2006/wordprocessingDrawing" xmlns:w10="urn:schemas-microsoft-com:office:word" xmlns:w="http://schemas.openxmlformats.org/wordprocessingml/2006/main" xmlns:w14="http://schemas.microsoft.com/office/word/2010/wordml" xmlns:w15="http://schemas.microsoft.com/office/word/2012/wordml" xmlns:wpg="http://schemas.microsoft.com/office/word/2010/wordprocessingGroup" xmlns:wpi="http://schemas.microsoft.com/office/word/2010/wordprocessingInk" xmlns:wne="http://schemas.microsoft.com/office/word/2006/wordml" xmlns:wps="http://schemas.microsoft.com/office/word/2010/wordprocessingShape" mc:Ignorable="w14 w15 wp14">
   <w:docParts>
     <w:docPart>
       <w:docPartPr>
@@ -843,13 +948,13 @@
 </file>
 
 <file path=word/glossary/fontTable.xml><?xml version="1.0" encoding="utf-8"?>
-<w:fonts xmlns:mc="http://schemas.openxmlformats.org/markup-compatibility/2006" xmlns:r="http://schemas.openxmlformats.org/officeDocument/2006/relationships" xmlns:w="http://schemas.openxmlformats.org/wordprocessingml/2006/main" xmlns:w14="http://schemas.microsoft.com/office/word/2010/wordml" xmlns:w15="http://schemas.microsoft.com/office/word/2012/wordml" xmlns:w16cex="http://schemas.microsoft.com/office/word/2018/wordml/cex" xmlns:w16cid="http://schemas.microsoft.com/office/word/2016/wordml/cid" xmlns:w16="http://schemas.microsoft.com/office/word/2018/wordml" xmlns:w16se="http://schemas.microsoft.com/office/word/2015/wordml/symex" mc:Ignorable="w14 w15 w16se w16cid w16 w16cex">
+<w:fonts xmlns:mc="http://schemas.openxmlformats.org/markup-compatibility/2006" xmlns:r="http://schemas.openxmlformats.org/officeDocument/2006/relationships" xmlns:w="http://schemas.openxmlformats.org/wordprocessingml/2006/main" xmlns:w14="http://schemas.microsoft.com/office/word/2010/wordml" xmlns:w15="http://schemas.microsoft.com/office/word/2012/wordml" mc:Ignorable="w14 w15">
   <w:font w:name="Calibri">
     <w:panose1 w:val="020F0502020204030204"/>
     <w:charset w:val="00"/>
     <w:family w:val="swiss"/>
     <w:pitch w:val="variable"/>
-    <w:sig w:usb0="E4002EFF" w:usb1="C000247B" w:usb2="00000009" w:usb3="00000000" w:csb0="000001FF" w:csb1="00000000"/>
+    <w:sig w:usb0="E0002EFF" w:usb1="C000247B" w:usb2="00000009" w:usb3="00000000" w:csb0="000001FF" w:csb1="00000000"/>
   </w:font>
   <w:font w:name="Times New Roman">
     <w:panose1 w:val="02020603050405020304"/>
@@ -863,13 +968,13 @@
     <w:charset w:val="00"/>
     <w:family w:val="swiss"/>
     <w:pitch w:val="variable"/>
-    <w:sig w:usb0="E4002EFF" w:usb1="C000247B" w:usb2="00000009" w:usb3="00000000" w:csb0="000001FF" w:csb1="00000000"/>
+    <w:sig w:usb0="E0002AFF" w:usb1="C000247B" w:usb2="00000009" w:usb3="00000000" w:csb0="000001FF" w:csb1="00000000"/>
   </w:font>
 </w:fonts>
 </file>
 
 <file path=word/glossary/settings.xml><?xml version="1.0" encoding="utf-8"?>
-<w:settings xmlns:mc="http://schemas.openxmlformats.org/markup-compatibility/2006" xmlns:o="urn:schemas-microsoft-com:office:office" xmlns:r="http://schemas.openxmlformats.org/officeDocument/2006/relationships" xmlns:m="http://schemas.openxmlformats.org/officeDocument/2006/math" xmlns:v="urn:schemas-microsoft-com:vml" xmlns:w10="urn:schemas-microsoft-com:office:word" xmlns:w="http://schemas.openxmlformats.org/wordprocessingml/2006/main" xmlns:w14="http://schemas.microsoft.com/office/word/2010/wordml" xmlns:w15="http://schemas.microsoft.com/office/word/2012/wordml" xmlns:w16cex="http://schemas.microsoft.com/office/word/2018/wordml/cex" xmlns:w16cid="http://schemas.microsoft.com/office/word/2016/wordml/cid" xmlns:w16="http://schemas.microsoft.com/office/word/2018/wordml" xmlns:w16se="http://schemas.microsoft.com/office/word/2015/wordml/symex" xmlns:sl="http://schemas.openxmlformats.org/schemaLibrary/2006/main" mc:Ignorable="w14 w15 w16se w16cid w16 w16cex">
+<w:settings xmlns:mc="http://schemas.openxmlformats.org/markup-compatibility/2006" xmlns:o="urn:schemas-microsoft-com:office:office" xmlns:r="http://schemas.openxmlformats.org/officeDocument/2006/relationships" xmlns:m="http://schemas.openxmlformats.org/officeDocument/2006/math" xmlns:v="urn:schemas-microsoft-com:vml" xmlns:w10="urn:schemas-microsoft-com:office:word" xmlns:w="http://schemas.openxmlformats.org/wordprocessingml/2006/main" xmlns:w14="http://schemas.microsoft.com/office/word/2010/wordml" xmlns:w15="http://schemas.microsoft.com/office/word/2012/wordml" xmlns:sl="http://schemas.openxmlformats.org/schemaLibrary/2006/main" mc:Ignorable="w14 w15">
   <w:view w:val="normal"/>
   <w:defaultTabStop w:val="708"/>
   <w:hyphenationZone w:val="425"/>
@@ -881,11 +986,11 @@
     <w:compatSetting w:name="enableOpenTypeFeatures" w:uri="http://schemas.microsoft.com/office/word" w:val="1"/>
     <w:compatSetting w:name="doNotFlipMirrorIndents" w:uri="http://schemas.microsoft.com/office/word" w:val="1"/>
     <w:compatSetting w:name="differentiateMultirowTableHeaders" w:uri="http://schemas.microsoft.com/office/word" w:val="1"/>
-    <w:compatSetting w:name="useWord2013TrackBottomHyphenation" w:uri="http://schemas.microsoft.com/office/word" w:val="0"/>
   </w:compat>
   <w:rsids>
     <w:rsidRoot w:val="00924A1C"/>
     <w:rsid w:val="0003237A"/>
+    <w:rsid w:val="000F683F"/>
     <w:rsid w:val="002347A2"/>
     <w:rsid w:val="002A6242"/>
     <w:rsid w:val="002F1646"/>
@@ -918,14 +1023,14 @@
   </m:mathPr>
   <w:themeFontLang w:val="bg-BG"/>
   <w:clrSchemeMapping w:bg1="light1" w:t1="dark1" w:bg2="light2" w:t2="dark2" w:accent1="accent1" w:accent2="accent2" w:accent3="accent3" w:accent4="accent4" w:accent5="accent5" w:accent6="accent6" w:hyperlink="hyperlink" w:followedHyperlink="followedHyperlink"/>
-  <w:decimalSymbol w:val=","/>
-  <w:listSeparator w:val=";"/>
+  <w:decimalSymbol w:val="."/>
+  <w:listSeparator w:val=","/>
   <w15:chartTrackingRefBased/>
 </w:settings>
 </file>
 
 <file path=word/glossary/styles.xml><?xml version="1.0" encoding="utf-8"?>
-<w:styles xmlns:mc="http://schemas.openxmlformats.org/markup-compatibility/2006" xmlns:r="http://schemas.openxmlformats.org/officeDocument/2006/relationships" xmlns:w="http://schemas.openxmlformats.org/wordprocessingml/2006/main" xmlns:w14="http://schemas.microsoft.com/office/word/2010/wordml" xmlns:w15="http://schemas.microsoft.com/office/word/2012/wordml" xmlns:w16cex="http://schemas.microsoft.com/office/word/2018/wordml/cex" xmlns:w16cid="http://schemas.microsoft.com/office/word/2016/wordml/cid" xmlns:w16="http://schemas.microsoft.com/office/word/2018/wordml" xmlns:w16se="http://schemas.microsoft.com/office/word/2015/wordml/symex" mc:Ignorable="w14 w15 w16se w16cid w16 w16cex">
+<w:styles xmlns:mc="http://schemas.openxmlformats.org/markup-compatibility/2006" xmlns:r="http://schemas.openxmlformats.org/officeDocument/2006/relationships" xmlns:w="http://schemas.openxmlformats.org/wordprocessingml/2006/main" xmlns:w14="http://schemas.microsoft.com/office/word/2010/wordml" xmlns:w15="http://schemas.microsoft.com/office/word/2012/wordml" mc:Ignorable="w14 w15">
   <w:docDefaults>
     <w:rPrDefault>
       <w:rPr>
@@ -941,7 +1046,7 @@
       </w:pPr>
     </w:pPrDefault>
   </w:docDefaults>
-  <w:latentStyles w:defLockedState="0" w:defUIPriority="99" w:defSemiHidden="0" w:defUnhideWhenUsed="0" w:defQFormat="0" w:count="376">
+  <w:latentStyles w:defLockedState="0" w:defUIPriority="99" w:defSemiHidden="0" w:defUnhideWhenUsed="0" w:defQFormat="0" w:count="371">
     <w:lsdException w:name="Normal" w:uiPriority="0" w:qFormat="1"/>
     <w:lsdException w:name="heading 1" w:uiPriority="9" w:qFormat="1"/>
     <w:lsdException w:name="heading 2" w:semiHidden="1" w:uiPriority="9" w:unhideWhenUsed="1" w:qFormat="1"/>
@@ -1313,11 +1418,6 @@
     <w:lsdException w:name="List Table 5 Dark Accent 6" w:uiPriority="50"/>
     <w:lsdException w:name="List Table 6 Colorful Accent 6" w:uiPriority="51"/>
     <w:lsdException w:name="List Table 7 Colorful Accent 6" w:uiPriority="52"/>
-    <w:lsdException w:name="Mention" w:semiHidden="1" w:unhideWhenUsed="1"/>
-    <w:lsdException w:name="Smart Hyperlink" w:semiHidden="1" w:unhideWhenUsed="1"/>
-    <w:lsdException w:name="Hashtag" w:semiHidden="1" w:unhideWhenUsed="1"/>
-    <w:lsdException w:name="Unresolved Mention" w:semiHidden="1" w:unhideWhenUsed="1"/>
-    <w:lsdException w:name="Smart Link" w:semiHidden="1" w:unhideWhenUsed="1"/>
   </w:latentStyles>
   <w:style w:type="paragraph" w:default="1" w:styleId="Normal">
     <w:name w:val="Normal"/>
@@ -1368,7 +1468,7 @@
 </file>
 
 <file path=word/glossary/webSettings.xml><?xml version="1.0" encoding="utf-8"?>
-<w:webSettings xmlns:mc="http://schemas.openxmlformats.org/markup-compatibility/2006" xmlns:r="http://schemas.openxmlformats.org/officeDocument/2006/relationships" xmlns:w="http://schemas.openxmlformats.org/wordprocessingml/2006/main" xmlns:w14="http://schemas.microsoft.com/office/word/2010/wordml" xmlns:w15="http://schemas.microsoft.com/office/word/2012/wordml" xmlns:w16cex="http://schemas.microsoft.com/office/word/2018/wordml/cex" xmlns:w16cid="http://schemas.microsoft.com/office/word/2016/wordml/cid" xmlns:w16="http://schemas.microsoft.com/office/word/2018/wordml" xmlns:w16se="http://schemas.microsoft.com/office/word/2015/wordml/symex" mc:Ignorable="w14 w15 w16se w16cid w16 w16cex">
+<w:webSettings xmlns:mc="http://schemas.openxmlformats.org/markup-compatibility/2006" xmlns:r="http://schemas.openxmlformats.org/officeDocument/2006/relationships" xmlns:w="http://schemas.openxmlformats.org/wordprocessingml/2006/main" xmlns:w14="http://schemas.microsoft.com/office/word/2010/wordml" xmlns:w15="http://schemas.microsoft.com/office/word/2012/wordml" mc:Ignorable="w14 w15">
   <w:optimizeForBrowser/>
   <w:allowPNG/>
 </w:webSettings>

</xml_diff>